<commit_message>
design page of downLoad
</commit_message>
<xml_diff>
--- a/server/Python/template.docx
+++ b/server/Python/template.docx
@@ -1,216 +1,13 @@
 
 <file path=word/document.xml><?xml version="1.0" encoding="utf-8"?>
 <w:document xmlns:wpc="http://schemas.microsoft.com/office/word/2010/wordprocessingCanvas" xmlns:cx="http://schemas.microsoft.com/office/drawing/2014/chartex" xmlns:cx1="http://schemas.microsoft.com/office/drawing/2015/9/8/chartex" xmlns:cx2="http://schemas.microsoft.com/office/drawing/2015/10/21/chartex" xmlns:cx3="http://schemas.microsoft.com/office/drawing/2016/5/9/chartex" xmlns:cx4="http://schemas.microsoft.com/office/drawing/2016/5/10/chartex" xmlns:cx5="http://schemas.microsoft.com/office/drawing/2016/5/11/chartex" xmlns:cx6="http://schemas.microsoft.com/office/drawing/2016/5/12/chartex" xmlns:cx7="http://schemas.microsoft.com/office/drawing/2016/5/13/chartex" xmlns:cx8="http://schemas.microsoft.com/office/drawing/2016/5/14/chartex" xmlns:mc="http://schemas.openxmlformats.org/markup-compatibility/2006" xmlns:aink="http://schemas.microsoft.com/office/drawing/2016/ink" xmlns:am3d="http://schemas.microsoft.com/office/drawing/2017/model3d" xmlns:o="urn:schemas-microsoft-com:office:office" xmlns:oel="http://schemas.microsoft.com/office/2019/extlst" xmlns:r="http://schemas.openxmlformats.org/officeDocument/2006/relationships" xmlns:m="http://schemas.openxmlformats.org/officeDocument/2006/math" xmlns:v="urn:schemas-microsoft-com:vml" xmlns:wp14="http://schemas.microsoft.com/office/word/2010/wordprocessingDrawing" xmlns:wp="http://schemas.openxmlformats.org/drawingml/2006/wordprocessingDrawing" xmlns:w10="urn:schemas-microsoft-com:office:word" xmlns:w="http://schemas.openxmlformats.org/wordprocessingml/2006/main" xmlns:w14="http://schemas.microsoft.com/office/word/2010/wordml" xmlns:w15="http://schemas.microsoft.com/office/word/2012/wordml" xmlns:w16cex="http://schemas.microsoft.com/office/word/2018/wordml/cex" xmlns:w16cid="http://schemas.microsoft.com/office/word/2016/wordml/cid" xmlns:w16="http://schemas.microsoft.com/office/word/2018/wordml" xmlns:w16sdtdh="http://schemas.microsoft.com/office/word/2020/wordml/sdtdatahash" xmlns:w16se="http://schemas.microsoft.com/office/word/2015/wordml/symex" xmlns:wpg="http://schemas.microsoft.com/office/word/2010/wordprocessingGroup" xmlns:wpi="http://schemas.microsoft.com/office/word/2010/wordprocessingInk" xmlns:wne="http://schemas.microsoft.com/office/word/2006/wordml" xmlns:wps="http://schemas.microsoft.com/office/word/2010/wordprocessingShape" mc:Ignorable="w14 w15 w16se w16cid w16 w16cex w16sdtdh wp14">
-  <w:background w:color="000000" w:themeColor="text1"/>
+  <w:background w:color="FFFFFF">
+    <v:background id="_x0000_s1025" o:bwmode="white" o:targetscreensize="1024,768">
+      <v:fill r:id="rId2" o:title="צילום מסך 2025-04-22 180448" recolor="t" type="frame"/>
+    </v:background>
+  </w:background>
   <w:body>
-    <w:p>
-      <w:pPr>
-        <w:bidi w:val="0"/>
-        <w:rPr>
-          <w:sz w:val="48"/>
-          <w:szCs w:val="48"/>
-          <w:rtl/>
-        </w:rPr>
-      </w:pPr>
-    </w:p>
-    <w:p>
-      <w:pPr>
-        <w:bidi w:val="0"/>
-        <w:ind w:left="2160"/>
-        <w:rPr>
-          <w:b/>
-          <w:bCs/>
-          <w:sz w:val="48"/>
-          <w:szCs w:val="48"/>
-          <w:rtl/>
-        </w:rPr>
-      </w:pPr>
-      <w:r>
-        <w:rPr>
-          <w:b/>
-          <w:bCs/>
-          <w:sz w:val="48"/>
-          <w:szCs w:val="48"/>
-        </w:rPr>
-        <w:t>{{recipe_name}}</w:t>
-      </w:r>
-    </w:p>
-    <w:p>
-      <w:pPr>
-        <w:bidi w:val="0"/>
-        <w:jc w:val="right"/>
-        <w:rPr>
-          <w:sz w:val="40"/>
-          <w:szCs w:val="40"/>
-          <w:rtl/>
-        </w:rPr>
-      </w:pPr>
-      <w:r>
-        <w:rPr>
-          <w:sz w:val="40"/>
-          <w:szCs w:val="40"/>
-        </w:rPr>
-        <w:t xml:space="preserve"> </w:t>
-      </w:r>
-      <w:r>
-        <w:rPr>
-          <w:rFonts w:cs="Arial"/>
-          <w:sz w:val="40"/>
-          <w:szCs w:val="40"/>
-          <w:rtl/>
-        </w:rPr>
-        <w:t>רכיבים</w:t>
-      </w:r>
-      <w:r>
-        <w:rPr>
-          <w:rFonts w:hint="cs"/>
-          <w:sz w:val="40"/>
-          <w:szCs w:val="40"/>
-          <w:rtl/>
-        </w:rPr>
-        <w:t>:</w:t>
-      </w:r>
-    </w:p>
-    <w:p>
-      <w:pPr>
-        <w:bidi w:val="0"/>
-        <w:jc w:val="right"/>
-        <w:rPr>
-          <w:sz w:val="32"/>
-          <w:szCs w:val="32"/>
-        </w:rPr>
-      </w:pPr>
-      <w:r>
-        <w:rPr>
-          <w:sz w:val="32"/>
-          <w:szCs w:val="32"/>
-        </w:rPr>
-        <w:t>{{ingredients}}</w:t>
-      </w:r>
-    </w:p>
-    <w:p>
-      <w:pPr>
-        <w:bidi w:val="0"/>
-        <w:rPr>
-          <w:sz w:val="48"/>
-          <w:szCs w:val="48"/>
-          <w:rtl/>
-        </w:rPr>
-      </w:pPr>
-    </w:p>
-    <w:p>
-      <w:pPr>
-        <w:bidi w:val="0"/>
-        <w:jc w:val="right"/>
-        <w:rPr>
-          <w:sz w:val="48"/>
-          <w:szCs w:val="48"/>
-          <w:rtl/>
-        </w:rPr>
-      </w:pPr>
-      <w:r>
-        <w:rPr>
-          <w:sz w:val="48"/>
-          <w:szCs w:val="48"/>
-        </w:rPr>
-        <w:t xml:space="preserve"> </w:t>
-      </w:r>
-      <w:r>
-        <w:rPr>
-          <w:rFonts w:cs="Arial"/>
-          <w:sz w:val="40"/>
-          <w:szCs w:val="40"/>
-          <w:rtl/>
-        </w:rPr>
-        <w:t>הוראות הכנה</w:t>
-      </w:r>
-      <w:r>
-        <w:rPr>
-          <w:rFonts w:cs="Arial" w:hint="cs"/>
-          <w:sz w:val="40"/>
-          <w:szCs w:val="40"/>
-          <w:rtl/>
-        </w:rPr>
-        <w:t>:</w:t>
-      </w:r>
-    </w:p>
-    <w:p>
-      <w:pPr>
-        <w:bidi w:val="0"/>
-        <w:jc w:val="right"/>
-        <w:rPr>
-          <w:sz w:val="32"/>
-          <w:szCs w:val="32"/>
-        </w:rPr>
-      </w:pPr>
-      <w:r>
-        <w:rPr>
-          <w:noProof/>
-          <w:sz w:val="32"/>
-          <w:szCs w:val="32"/>
-        </w:rPr>
-        <w:drawing>
-          <wp:anchor distT="0" distB="0" distL="114300" distR="114300" simplePos="0" relativeHeight="251658240" behindDoc="1" locked="0" layoutInCell="1" allowOverlap="1" wp14:anchorId="2255DE07" wp14:editId="220629BF">
-            <wp:simplePos x="0" y="0"/>
-            <wp:positionH relativeFrom="column">
-              <wp:posOffset>2202180</wp:posOffset>
-            </wp:positionH>
-            <wp:positionV relativeFrom="paragraph">
-              <wp:posOffset>3369310</wp:posOffset>
-            </wp:positionV>
-            <wp:extent cx="4742815" cy="4664075"/>
-            <wp:effectExtent l="0" t="0" r="635" b="3175"/>
-            <wp:wrapNone/>
-            <wp:docPr id="604774438" name="תמונה 1"/>
-            <wp:cNvGraphicFramePr>
-              <a:graphicFrameLocks xmlns:a="http://schemas.openxmlformats.org/drawingml/2006/main" noChangeAspect="1"/>
-            </wp:cNvGraphicFramePr>
-            <a:graphic xmlns:a="http://schemas.openxmlformats.org/drawingml/2006/main">
-              <a:graphicData uri="http://schemas.openxmlformats.org/drawingml/2006/picture">
-                <pic:pic xmlns:pic="http://schemas.openxmlformats.org/drawingml/2006/picture">
-                  <pic:nvPicPr>
-                    <pic:cNvPr id="0" name="Picture 2"/>
-                    <pic:cNvPicPr>
-                      <a:picLocks noChangeAspect="1" noChangeArrowheads="1"/>
-                    </pic:cNvPicPr>
-                  </pic:nvPicPr>
-                  <pic:blipFill>
-                    <a:blip r:embed="rId4">
-                      <a:extLst>
-                        <a:ext uri="{28A0092B-C50C-407E-A947-70E740481C1C}">
-                          <a14:useLocalDpi xmlns:a14="http://schemas.microsoft.com/office/drawing/2010/main" val="0"/>
-                        </a:ext>
-                      </a:extLst>
-                    </a:blip>
-                    <a:srcRect/>
-                    <a:stretch>
-                      <a:fillRect/>
-                    </a:stretch>
-                  </pic:blipFill>
-                  <pic:spPr bwMode="auto">
-                    <a:xfrm>
-                      <a:off x="0" y="0"/>
-                      <a:ext cx="4742815" cy="4664075"/>
-                    </a:xfrm>
-                    <a:prstGeom prst="rect">
-                      <a:avLst/>
-                    </a:prstGeom>
-                    <a:noFill/>
-                  </pic:spPr>
-                </pic:pic>
-              </a:graphicData>
-            </a:graphic>
-          </wp:anchor>
-        </w:drawing>
-      </w:r>
-      <w:r>
-        <w:rPr>
-          <w:sz w:val="32"/>
-          <w:szCs w:val="32"/>
-        </w:rPr>
-        <w:t>{{instructions}}</w:t>
-      </w:r>
-    </w:p>
+    <w:p/>
     <w:sectPr>
       <w:pgSz w:w="11906" w:h="16838"/>
       <w:pgMar w:top="1440" w:right="1800" w:bottom="1440" w:left="1800" w:header="708" w:footer="708" w:gutter="0"/>

</xml_diff>